<commit_message>
Correciones ala Actividad PokeAPI
</commit_message>
<xml_diff>
--- a/DESARROLLO DE SOFTWARE FRONTED I/6.1 Ejercicio PokeAPI.docx
+++ b/DESARROLLO DE SOFTWARE FRONTED I/6.1 Ejercicio PokeAPI.docx
@@ -238,8 +238,20 @@
                                 <w:sz w:val="48"/>
                                 <w:szCs w:val="48"/>
                               </w:rPr>
-                              <w:t>5.1 Ejercicio API Productos</w:t>
+                              <w:t xml:space="preserve">6.1 Ejercicio </w:t>
                             </w:r>
+                            <w:proofErr w:type="spellStart"/>
+                            <w:r>
+                              <w:rPr>
+                                <w:rFonts w:ascii="Bahnschrift" w:hAnsi="Bahnschrift"/>
+                                <w:b/>
+                                <w:bCs/>
+                                <w:sz w:val="48"/>
+                                <w:szCs w:val="48"/>
+                              </w:rPr>
+                              <w:t>PokeAPI</w:t>
+                            </w:r>
+                            <w:proofErr w:type="spellEnd"/>
                           </w:p>
                           <w:p>
                             <w:pPr>
@@ -404,8 +416,20 @@
                           <w:sz w:val="48"/>
                           <w:szCs w:val="48"/>
                         </w:rPr>
-                        <w:t>5.1 Ejercicio API Productos</w:t>
+                        <w:t xml:space="preserve">6.1 Ejercicio </w:t>
                       </w:r>
+                      <w:proofErr w:type="spellStart"/>
+                      <w:r>
+                        <w:rPr>
+                          <w:rFonts w:ascii="Bahnschrift" w:hAnsi="Bahnschrift"/>
+                          <w:b/>
+                          <w:bCs/>
+                          <w:sz w:val="48"/>
+                          <w:szCs w:val="48"/>
+                        </w:rPr>
+                        <w:t>PokeAPI</w:t>
+                      </w:r>
+                      <w:proofErr w:type="spellEnd"/>
                     </w:p>
                     <w:p>
                       <w:pPr>
@@ -880,17 +904,7 @@
           <w:sz w:val="24"/>
           <w:szCs w:val="24"/>
         </w:rPr>
-        <w:t xml:space="preserve">Objetivo de </w:t>
-      </w:r>
-      <w:r>
-        <w:rPr>
-          <w:rFonts w:ascii="Arial" w:hAnsi="Arial" w:cs="Arial"/>
-          <w:b/>
-          <w:bCs/>
-          <w:sz w:val="24"/>
-          <w:szCs w:val="24"/>
-        </w:rPr>
-        <w:t xml:space="preserve">la </w:t>
+        <w:t xml:space="preserve">Objetivo de la </w:t>
       </w:r>
       <w:r>
         <w:rPr>
@@ -921,7 +935,7 @@
           <w:sz w:val="24"/>
           <w:szCs w:val="24"/>
         </w:rPr>
-        <w:t>fakestoreapi</w:t>
+        <w:t>Pokedex</w:t>
       </w:r>
       <w:proofErr w:type="spellEnd"/>
       <w:r>
@@ -932,17 +946,7 @@
           <w:sz w:val="24"/>
           <w:szCs w:val="24"/>
         </w:rPr>
-        <w:t>)</w:t>
-      </w:r>
-      <w:r>
-        <w:rPr>
-          <w:rFonts w:ascii="Arial" w:hAnsi="Arial" w:cs="Arial"/>
-          <w:b/>
-          <w:bCs/>
-          <w:sz w:val="24"/>
-          <w:szCs w:val="24"/>
-        </w:rPr>
-        <w:t>:</w:t>
+        <w:t>):</w:t>
       </w:r>
     </w:p>
     <w:p>
@@ -979,6 +983,17 @@
         </w:rPr>
         <w:t xml:space="preserve"> en JavaScript, manejando respuestas y errores, y mostrando información en una aplicación web interactiva.</w:t>
       </w:r>
+    </w:p>
+    <w:p>
+      <w:pPr>
+        <w:rPr>
+          <w:rFonts w:ascii="Arial" w:hAnsi="Arial" w:cs="Arial"/>
+          <w:b/>
+          <w:bCs/>
+          <w:sz w:val="24"/>
+          <w:szCs w:val="24"/>
+        </w:rPr>
+      </w:pPr>
     </w:p>
     <w:p>
       <w:pPr>
@@ -1043,24 +1058,14 @@
       <w:r>
         <w:rPr>
           <w:rFonts w:ascii="Arial" w:hAnsi="Arial" w:cs="Arial"/>
-          <w:b/>
-          <w:bCs/>
           <w:sz w:val="24"/>
           <w:szCs w:val="24"/>
         </w:rPr>
         <w:drawing>
-          <wp:anchor distT="0" distB="0" distL="114300" distR="114300" simplePos="0" relativeHeight="251663360" behindDoc="0" locked="0" layoutInCell="1" allowOverlap="1" wp14:anchorId="0C9F7A39" wp14:editId="10E17E24">
-            <wp:simplePos x="0" y="0"/>
-            <wp:positionH relativeFrom="margin">
-              <wp:align>right</wp:align>
-            </wp:positionH>
-            <wp:positionV relativeFrom="paragraph">
-              <wp:posOffset>4445</wp:posOffset>
-            </wp:positionV>
-            <wp:extent cx="5612130" cy="4629785"/>
-            <wp:effectExtent l="0" t="0" r="7620" b="0"/>
-            <wp:wrapNone/>
-            <wp:docPr id="1112669637" name="Imagen 1"/>
+          <wp:inline distT="0" distB="0" distL="0" distR="0" wp14:anchorId="779C9AC0" wp14:editId="326FCFCC">
+            <wp:extent cx="5762625" cy="3633753"/>
+            <wp:effectExtent l="0" t="0" r="0" b="5080"/>
+            <wp:docPr id="1209995431" name="Imagen 1"/>
             <wp:cNvGraphicFramePr>
               <a:graphicFrameLocks xmlns:a="http://schemas.openxmlformats.org/drawingml/2006/main" noChangeAspect="1"/>
             </wp:cNvGraphicFramePr>
@@ -1068,11 +1073,214 @@
               <a:graphicData uri="http://schemas.openxmlformats.org/drawingml/2006/picture">
                 <pic:pic xmlns:pic="http://schemas.openxmlformats.org/drawingml/2006/picture">
                   <pic:nvPicPr>
-                    <pic:cNvPr id="1112669637" name=""/>
+                    <pic:cNvPr id="1209995431" name=""/>
                     <pic:cNvPicPr/>
                   </pic:nvPicPr>
                   <pic:blipFill>
-                    <a:blip r:embed="rId9">
+                    <a:blip r:embed="rId9"/>
+                    <a:stretch>
+                      <a:fillRect/>
+                    </a:stretch>
+                  </pic:blipFill>
+                  <pic:spPr>
+                    <a:xfrm>
+                      <a:off x="0" y="0"/>
+                      <a:ext cx="5767234" cy="3636659"/>
+                    </a:xfrm>
+                    <a:prstGeom prst="rect">
+                      <a:avLst/>
+                    </a:prstGeom>
+                  </pic:spPr>
+                </pic:pic>
+              </a:graphicData>
+            </a:graphic>
+          </wp:inline>
+        </w:drawing>
+      </w:r>
+    </w:p>
+    <w:p>
+      <w:pPr>
+        <w:rPr>
+          <w:rFonts w:ascii="Arial" w:hAnsi="Arial" w:cs="Arial"/>
+          <w:sz w:val="24"/>
+          <w:szCs w:val="24"/>
+        </w:rPr>
+      </w:pPr>
+    </w:p>
+    <w:p>
+      <w:pPr>
+        <w:rPr>
+          <w:rFonts w:ascii="Arial" w:hAnsi="Arial" w:cs="Arial"/>
+          <w:sz w:val="24"/>
+          <w:szCs w:val="24"/>
+        </w:rPr>
+      </w:pPr>
+    </w:p>
+    <w:p>
+      <w:pPr>
+        <w:rPr>
+          <w:rFonts w:ascii="Arial" w:hAnsi="Arial" w:cs="Arial"/>
+          <w:sz w:val="24"/>
+          <w:szCs w:val="24"/>
+        </w:rPr>
+      </w:pPr>
+    </w:p>
+    <w:p>
+      <w:pPr>
+        <w:rPr>
+          <w:rFonts w:ascii="Arial" w:hAnsi="Arial" w:cs="Arial"/>
+          <w:sz w:val="24"/>
+          <w:szCs w:val="24"/>
+        </w:rPr>
+      </w:pPr>
+    </w:p>
+    <w:p>
+      <w:pPr>
+        <w:rPr>
+          <w:rFonts w:ascii="Arial" w:hAnsi="Arial" w:cs="Arial"/>
+          <w:sz w:val="24"/>
+          <w:szCs w:val="24"/>
+        </w:rPr>
+      </w:pPr>
+    </w:p>
+    <w:p>
+      <w:pPr>
+        <w:tabs>
+          <w:tab w:val="left" w:pos="1230"/>
+        </w:tabs>
+        <w:rPr>
+          <w:rFonts w:ascii="Arial" w:hAnsi="Arial" w:cs="Arial"/>
+          <w:sz w:val="24"/>
+          <w:szCs w:val="24"/>
+        </w:rPr>
+      </w:pPr>
+    </w:p>
+    <w:p>
+      <w:pPr>
+        <w:tabs>
+          <w:tab w:val="left" w:pos="1230"/>
+        </w:tabs>
+        <w:rPr>
+          <w:rFonts w:ascii="Arial" w:hAnsi="Arial" w:cs="Arial"/>
+          <w:b/>
+          <w:bCs/>
+          <w:sz w:val="24"/>
+          <w:szCs w:val="24"/>
+        </w:rPr>
+      </w:pPr>
+      <w:r>
+        <w:rPr>
+          <w:rFonts w:ascii="Arial" w:hAnsi="Arial" w:cs="Arial"/>
+          <w:b/>
+          <w:bCs/>
+          <w:sz w:val="24"/>
+          <w:szCs w:val="24"/>
+        </w:rPr>
+        <w:lastRenderedPageBreak/>
+        <w:t>Código CSS:</w:t>
+      </w:r>
+    </w:p>
+    <w:p>
+      <w:pPr>
+        <w:tabs>
+          <w:tab w:val="left" w:pos="1230"/>
+        </w:tabs>
+        <w:rPr>
+          <w:rFonts w:ascii="Arial" w:hAnsi="Arial" w:cs="Arial"/>
+          <w:b/>
+          <w:bCs/>
+          <w:sz w:val="24"/>
+          <w:szCs w:val="24"/>
+        </w:rPr>
+      </w:pPr>
+      <w:r>
+        <w:rPr>
+          <w:rFonts w:ascii="Arial" w:hAnsi="Arial" w:cs="Arial"/>
+          <w:b/>
+          <w:bCs/>
+          <w:sz w:val="24"/>
+          <w:szCs w:val="24"/>
+        </w:rPr>
+        <w:drawing>
+          <wp:inline distT="0" distB="0" distL="0" distR="0" wp14:anchorId="14F54E0C" wp14:editId="4DB5ADE2">
+            <wp:extent cx="5429250" cy="3484967"/>
+            <wp:effectExtent l="0" t="0" r="0" b="1270"/>
+            <wp:docPr id="78600934" name="Imagen 1"/>
+            <wp:cNvGraphicFramePr>
+              <a:graphicFrameLocks xmlns:a="http://schemas.openxmlformats.org/drawingml/2006/main" noChangeAspect="1"/>
+            </wp:cNvGraphicFramePr>
+            <a:graphic xmlns:a="http://schemas.openxmlformats.org/drawingml/2006/main">
+              <a:graphicData uri="http://schemas.openxmlformats.org/drawingml/2006/picture">
+                <pic:pic xmlns:pic="http://schemas.openxmlformats.org/drawingml/2006/picture">
+                  <pic:nvPicPr>
+                    <pic:cNvPr id="78600934" name=""/>
+                    <pic:cNvPicPr/>
+                  </pic:nvPicPr>
+                  <pic:blipFill>
+                    <a:blip r:embed="rId10"/>
+                    <a:stretch>
+                      <a:fillRect/>
+                    </a:stretch>
+                  </pic:blipFill>
+                  <pic:spPr>
+                    <a:xfrm>
+                      <a:off x="0" y="0"/>
+                      <a:ext cx="5434184" cy="3488134"/>
+                    </a:xfrm>
+                    <a:prstGeom prst="rect">
+                      <a:avLst/>
+                    </a:prstGeom>
+                  </pic:spPr>
+                </pic:pic>
+              </a:graphicData>
+            </a:graphic>
+          </wp:inline>
+        </w:drawing>
+      </w:r>
+    </w:p>
+    <w:p>
+      <w:pPr>
+        <w:rPr>
+          <w:rFonts w:ascii="Arial" w:hAnsi="Arial" w:cs="Arial"/>
+          <w:b/>
+          <w:bCs/>
+          <w:sz w:val="24"/>
+          <w:szCs w:val="24"/>
+        </w:rPr>
+      </w:pPr>
+      <w:r>
+        <w:rPr>
+          <w:rFonts w:ascii="Arial" w:hAnsi="Arial" w:cs="Arial"/>
+          <w:b/>
+          <w:bCs/>
+          <w:sz w:val="24"/>
+          <w:szCs w:val="24"/>
+        </w:rPr>
+        <w:drawing>
+          <wp:anchor distT="0" distB="0" distL="114300" distR="114300" simplePos="0" relativeHeight="251663360" behindDoc="0" locked="0" layoutInCell="1" allowOverlap="1" wp14:anchorId="64DFD65E" wp14:editId="3C1CB07B">
+            <wp:simplePos x="0" y="0"/>
+            <wp:positionH relativeFrom="margin">
+              <wp:posOffset>15240</wp:posOffset>
+            </wp:positionH>
+            <wp:positionV relativeFrom="paragraph">
+              <wp:posOffset>65405</wp:posOffset>
+            </wp:positionV>
+            <wp:extent cx="4933950" cy="4520834"/>
+            <wp:effectExtent l="0" t="0" r="0" b="0"/>
+            <wp:wrapNone/>
+            <wp:docPr id="2091510489" name="Imagen 1"/>
+            <wp:cNvGraphicFramePr>
+              <a:graphicFrameLocks xmlns:a="http://schemas.openxmlformats.org/drawingml/2006/main" noChangeAspect="1"/>
+            </wp:cNvGraphicFramePr>
+            <a:graphic xmlns:a="http://schemas.openxmlformats.org/drawingml/2006/main">
+              <a:graphicData uri="http://schemas.openxmlformats.org/drawingml/2006/picture">
+                <pic:pic xmlns:pic="http://schemas.openxmlformats.org/drawingml/2006/picture">
+                  <pic:nvPicPr>
+                    <pic:cNvPr id="2091510489" name=""/>
+                    <pic:cNvPicPr/>
+                  </pic:nvPicPr>
+                  <pic:blipFill>
+                    <a:blip r:embed="rId11">
                       <a:extLst>
                         <a:ext uri="{28A0092B-C50C-407E-A947-70E740481C1C}">
                           <a14:useLocalDpi xmlns:a14="http://schemas.microsoft.com/office/drawing/2010/main" val="0"/>
@@ -1086,7 +1294,7 @@
                   <pic:spPr>
                     <a:xfrm>
                       <a:off x="0" y="0"/>
-                      <a:ext cx="5612130" cy="4629785"/>
+                      <a:ext cx="4933950" cy="4520834"/>
                     </a:xfrm>
                     <a:prstGeom prst="rect">
                       <a:avLst/>
@@ -1095,153 +1303,15 @@
                 </pic:pic>
               </a:graphicData>
             </a:graphic>
+            <wp14:sizeRelH relativeFrom="margin">
+              <wp14:pctWidth>0</wp14:pctWidth>
+            </wp14:sizeRelH>
+            <wp14:sizeRelV relativeFrom="margin">
+              <wp14:pctHeight>0</wp14:pctHeight>
+            </wp14:sizeRelV>
           </wp:anchor>
         </w:drawing>
       </w:r>
-    </w:p>
-    <w:p>
-      <w:pPr>
-        <w:rPr>
-          <w:rFonts w:ascii="Arial" w:hAnsi="Arial" w:cs="Arial"/>
-          <w:sz w:val="24"/>
-          <w:szCs w:val="24"/>
-        </w:rPr>
-      </w:pPr>
-    </w:p>
-    <w:p>
-      <w:pPr>
-        <w:rPr>
-          <w:rFonts w:ascii="Arial" w:hAnsi="Arial" w:cs="Arial"/>
-          <w:sz w:val="24"/>
-          <w:szCs w:val="24"/>
-        </w:rPr>
-      </w:pPr>
-    </w:p>
-    <w:p>
-      <w:pPr>
-        <w:rPr>
-          <w:rFonts w:ascii="Arial" w:hAnsi="Arial" w:cs="Arial"/>
-          <w:sz w:val="24"/>
-          <w:szCs w:val="24"/>
-        </w:rPr>
-      </w:pPr>
-    </w:p>
-    <w:p>
-      <w:pPr>
-        <w:rPr>
-          <w:rFonts w:ascii="Arial" w:hAnsi="Arial" w:cs="Arial"/>
-          <w:sz w:val="24"/>
-          <w:szCs w:val="24"/>
-        </w:rPr>
-      </w:pPr>
-    </w:p>
-    <w:p>
-      <w:pPr>
-        <w:rPr>
-          <w:rFonts w:ascii="Arial" w:hAnsi="Arial" w:cs="Arial"/>
-          <w:sz w:val="24"/>
-          <w:szCs w:val="24"/>
-        </w:rPr>
-      </w:pPr>
-    </w:p>
-    <w:p>
-      <w:pPr>
-        <w:rPr>
-          <w:rFonts w:ascii="Arial" w:hAnsi="Arial" w:cs="Arial"/>
-          <w:sz w:val="24"/>
-          <w:szCs w:val="24"/>
-        </w:rPr>
-      </w:pPr>
-    </w:p>
-    <w:p>
-      <w:pPr>
-        <w:rPr>
-          <w:rFonts w:ascii="Arial" w:hAnsi="Arial" w:cs="Arial"/>
-          <w:sz w:val="24"/>
-          <w:szCs w:val="24"/>
-        </w:rPr>
-      </w:pPr>
-    </w:p>
-    <w:p>
-      <w:pPr>
-        <w:rPr>
-          <w:rFonts w:ascii="Arial" w:hAnsi="Arial" w:cs="Arial"/>
-          <w:sz w:val="24"/>
-          <w:szCs w:val="24"/>
-        </w:rPr>
-      </w:pPr>
-    </w:p>
-    <w:p>
-      <w:pPr>
-        <w:rPr>
-          <w:rFonts w:ascii="Arial" w:hAnsi="Arial" w:cs="Arial"/>
-          <w:sz w:val="24"/>
-          <w:szCs w:val="24"/>
-        </w:rPr>
-      </w:pPr>
-    </w:p>
-    <w:p>
-      <w:pPr>
-        <w:rPr>
-          <w:rFonts w:ascii="Arial" w:hAnsi="Arial" w:cs="Arial"/>
-          <w:sz w:val="24"/>
-          <w:szCs w:val="24"/>
-        </w:rPr>
-      </w:pPr>
-    </w:p>
-    <w:p>
-      <w:pPr>
-        <w:rPr>
-          <w:rFonts w:ascii="Arial" w:hAnsi="Arial" w:cs="Arial"/>
-          <w:sz w:val="24"/>
-          <w:szCs w:val="24"/>
-        </w:rPr>
-      </w:pPr>
-    </w:p>
-    <w:p>
-      <w:pPr>
-        <w:rPr>
-          <w:rFonts w:ascii="Arial" w:hAnsi="Arial" w:cs="Arial"/>
-          <w:sz w:val="24"/>
-          <w:szCs w:val="24"/>
-        </w:rPr>
-      </w:pPr>
-    </w:p>
-    <w:p>
-      <w:pPr>
-        <w:rPr>
-          <w:rFonts w:ascii="Arial" w:hAnsi="Arial" w:cs="Arial"/>
-          <w:sz w:val="24"/>
-          <w:szCs w:val="24"/>
-        </w:rPr>
-      </w:pPr>
-    </w:p>
-    <w:p>
-      <w:pPr>
-        <w:rPr>
-          <w:rFonts w:ascii="Arial" w:hAnsi="Arial" w:cs="Arial"/>
-          <w:sz w:val="24"/>
-          <w:szCs w:val="24"/>
-        </w:rPr>
-      </w:pPr>
-    </w:p>
-    <w:p>
-      <w:pPr>
-        <w:rPr>
-          <w:rFonts w:ascii="Arial" w:hAnsi="Arial" w:cs="Arial"/>
-          <w:sz w:val="24"/>
-          <w:szCs w:val="24"/>
-        </w:rPr>
-      </w:pPr>
-    </w:p>
-    <w:p>
-      <w:pPr>
-        <w:rPr>
-          <w:rFonts w:ascii="Arial" w:hAnsi="Arial" w:cs="Arial"/>
-          <w:sz w:val="24"/>
-          <w:szCs w:val="24"/>
-        </w:rPr>
-      </w:pPr>
     </w:p>
     <w:p>
       <w:pPr>
@@ -1267,29 +1337,138 @@
     </w:p>
     <w:p>
       <w:pPr>
-        <w:tabs>
-          <w:tab w:val="left" w:pos="1230"/>
-        </w:tabs>
         <w:rPr>
           <w:rFonts w:ascii="Arial" w:hAnsi="Arial" w:cs="Arial"/>
+          <w:b/>
+          <w:bCs/>
           <w:sz w:val="24"/>
           <w:szCs w:val="24"/>
         </w:rPr>
       </w:pPr>
-      <w:r>
+    </w:p>
+    <w:p>
+      <w:pPr>
         <w:rPr>
           <w:rFonts w:ascii="Arial" w:hAnsi="Arial" w:cs="Arial"/>
+          <w:b/>
+          <w:bCs/>
           <w:sz w:val="24"/>
           <w:szCs w:val="24"/>
         </w:rPr>
-        <w:tab/>
-      </w:r>
+      </w:pPr>
     </w:p>
     <w:p>
       <w:pPr>
-        <w:tabs>
-          <w:tab w:val="left" w:pos="1230"/>
-        </w:tabs>
+        <w:rPr>
+          <w:rFonts w:ascii="Arial" w:hAnsi="Arial" w:cs="Arial"/>
+          <w:b/>
+          <w:bCs/>
+          <w:sz w:val="24"/>
+          <w:szCs w:val="24"/>
+        </w:rPr>
+      </w:pPr>
+    </w:p>
+    <w:p>
+      <w:pPr>
+        <w:rPr>
+          <w:rFonts w:ascii="Arial" w:hAnsi="Arial" w:cs="Arial"/>
+          <w:b/>
+          <w:bCs/>
+          <w:sz w:val="24"/>
+          <w:szCs w:val="24"/>
+        </w:rPr>
+      </w:pPr>
+    </w:p>
+    <w:p>
+      <w:pPr>
+        <w:rPr>
+          <w:rFonts w:ascii="Arial" w:hAnsi="Arial" w:cs="Arial"/>
+          <w:b/>
+          <w:bCs/>
+          <w:sz w:val="24"/>
+          <w:szCs w:val="24"/>
+        </w:rPr>
+      </w:pPr>
+    </w:p>
+    <w:p>
+      <w:pPr>
+        <w:rPr>
+          <w:rFonts w:ascii="Arial" w:hAnsi="Arial" w:cs="Arial"/>
+          <w:b/>
+          <w:bCs/>
+          <w:sz w:val="24"/>
+          <w:szCs w:val="24"/>
+        </w:rPr>
+      </w:pPr>
+    </w:p>
+    <w:p>
+      <w:pPr>
+        <w:rPr>
+          <w:rFonts w:ascii="Arial" w:hAnsi="Arial" w:cs="Arial"/>
+          <w:b/>
+          <w:bCs/>
+          <w:sz w:val="24"/>
+          <w:szCs w:val="24"/>
+        </w:rPr>
+      </w:pPr>
+    </w:p>
+    <w:p>
+      <w:pPr>
+        <w:rPr>
+          <w:rFonts w:ascii="Arial" w:hAnsi="Arial" w:cs="Arial"/>
+          <w:b/>
+          <w:bCs/>
+          <w:sz w:val="24"/>
+          <w:szCs w:val="24"/>
+        </w:rPr>
+      </w:pPr>
+    </w:p>
+    <w:p>
+      <w:pPr>
+        <w:rPr>
+          <w:rFonts w:ascii="Arial" w:hAnsi="Arial" w:cs="Arial"/>
+          <w:b/>
+          <w:bCs/>
+          <w:sz w:val="24"/>
+          <w:szCs w:val="24"/>
+        </w:rPr>
+      </w:pPr>
+    </w:p>
+    <w:p>
+      <w:pPr>
+        <w:rPr>
+          <w:rFonts w:ascii="Arial" w:hAnsi="Arial" w:cs="Arial"/>
+          <w:b/>
+          <w:bCs/>
+          <w:sz w:val="24"/>
+          <w:szCs w:val="24"/>
+        </w:rPr>
+      </w:pPr>
+    </w:p>
+    <w:p>
+      <w:pPr>
+        <w:rPr>
+          <w:rFonts w:ascii="Arial" w:hAnsi="Arial" w:cs="Arial"/>
+          <w:b/>
+          <w:bCs/>
+          <w:sz w:val="24"/>
+          <w:szCs w:val="24"/>
+        </w:rPr>
+      </w:pPr>
+    </w:p>
+    <w:p>
+      <w:pPr>
+        <w:rPr>
+          <w:rFonts w:ascii="Arial" w:hAnsi="Arial" w:cs="Arial"/>
+          <w:b/>
+          <w:bCs/>
+          <w:sz w:val="24"/>
+          <w:szCs w:val="24"/>
+        </w:rPr>
+      </w:pPr>
+    </w:p>
+    <w:p>
+      <w:pPr>
         <w:rPr>
           <w:rFonts w:ascii="Arial" w:hAnsi="Arial" w:cs="Arial"/>
           <w:b/>
@@ -1307,14 +1486,22 @@
           <w:szCs w:val="24"/>
         </w:rPr>
         <w:lastRenderedPageBreak/>
-        <w:t>Código CSS:</w:t>
+        <w:t>Código JS:</w:t>
       </w:r>
     </w:p>
     <w:p>
       <w:pPr>
-        <w:tabs>
-          <w:tab w:val="left" w:pos="1230"/>
-        </w:tabs>
+        <w:rPr>
+          <w:rFonts w:ascii="Arial" w:hAnsi="Arial" w:cs="Arial"/>
+          <w:b/>
+          <w:bCs/>
+          <w:sz w:val="24"/>
+          <w:szCs w:val="24"/>
+        </w:rPr>
+      </w:pPr>
+    </w:p>
+    <w:p>
+      <w:pPr>
         <w:rPr>
           <w:rFonts w:ascii="Arial" w:hAnsi="Arial" w:cs="Arial"/>
           <w:b/>
@@ -1332,10 +1519,10 @@
           <w:szCs w:val="24"/>
         </w:rPr>
         <w:drawing>
-          <wp:inline distT="0" distB="0" distL="0" distR="0" wp14:anchorId="32618AA9" wp14:editId="55B9D828">
-            <wp:extent cx="5543550" cy="3698209"/>
-            <wp:effectExtent l="0" t="0" r="0" b="0"/>
-            <wp:docPr id="1711431786" name="Imagen 1"/>
+          <wp:inline distT="0" distB="0" distL="0" distR="0" wp14:anchorId="7C6A3559" wp14:editId="78BF7FB7">
+            <wp:extent cx="5612130" cy="6162675"/>
+            <wp:effectExtent l="0" t="0" r="7620" b="9525"/>
+            <wp:docPr id="1565320596" name="Imagen 1"/>
             <wp:cNvGraphicFramePr>
               <a:graphicFrameLocks xmlns:a="http://schemas.openxmlformats.org/drawingml/2006/main" noChangeAspect="1"/>
             </wp:cNvGraphicFramePr>
@@ -1343,11 +1530,11 @@
               <a:graphicData uri="http://schemas.openxmlformats.org/drawingml/2006/picture">
                 <pic:pic xmlns:pic="http://schemas.openxmlformats.org/drawingml/2006/picture">
                   <pic:nvPicPr>
-                    <pic:cNvPr id="1711431786" name=""/>
+                    <pic:cNvPr id="1565320596" name=""/>
                     <pic:cNvPicPr/>
                   </pic:nvPicPr>
                   <pic:blipFill>
-                    <a:blip r:embed="rId10"/>
+                    <a:blip r:embed="rId12"/>
                     <a:stretch>
                       <a:fillRect/>
                     </a:stretch>
@@ -1355,7 +1542,7 @@
                   <pic:spPr>
                     <a:xfrm>
                       <a:off x="0" y="0"/>
-                      <a:ext cx="5551749" cy="3703679"/>
+                      <a:ext cx="5612130" cy="6162675"/>
                     </a:xfrm>
                     <a:prstGeom prst="rect">
                       <a:avLst/>
@@ -1389,7 +1576,9 @@
           <w:szCs w:val="24"/>
         </w:rPr>
       </w:pPr>
-      <w:r>
+    </w:p>
+    <w:p>
+      <w:pPr>
         <w:rPr>
           <w:rFonts w:ascii="Arial" w:hAnsi="Arial" w:cs="Arial"/>
           <w:b/>
@@ -1397,8 +1586,7 @@
           <w:sz w:val="24"/>
           <w:szCs w:val="24"/>
         </w:rPr>
-        <w:t>Código JS:</w:t>
-      </w:r>
+      </w:pPr>
     </w:p>
     <w:p>
       <w:pPr>
@@ -1410,7 +1598,9 @@
           <w:szCs w:val="24"/>
         </w:rPr>
       </w:pPr>
-      <w:r>
+    </w:p>
+    <w:p>
+      <w:pPr>
         <w:rPr>
           <w:rFonts w:ascii="Arial" w:hAnsi="Arial" w:cs="Arial"/>
           <w:b/>
@@ -1418,42 +1608,7 @@
           <w:sz w:val="24"/>
           <w:szCs w:val="24"/>
         </w:rPr>
-        <w:drawing>
-          <wp:inline distT="0" distB="0" distL="0" distR="0" wp14:anchorId="38BC52C1" wp14:editId="43769706">
-            <wp:extent cx="5612130" cy="3554095"/>
-            <wp:effectExtent l="0" t="0" r="7620" b="8255"/>
-            <wp:docPr id="1335903003" name="Imagen 1"/>
-            <wp:cNvGraphicFramePr>
-              <a:graphicFrameLocks xmlns:a="http://schemas.openxmlformats.org/drawingml/2006/main" noChangeAspect="1"/>
-            </wp:cNvGraphicFramePr>
-            <a:graphic xmlns:a="http://schemas.openxmlformats.org/drawingml/2006/main">
-              <a:graphicData uri="http://schemas.openxmlformats.org/drawingml/2006/picture">
-                <pic:pic xmlns:pic="http://schemas.openxmlformats.org/drawingml/2006/picture">
-                  <pic:nvPicPr>
-                    <pic:cNvPr id="1335903003" name=""/>
-                    <pic:cNvPicPr/>
-                  </pic:nvPicPr>
-                  <pic:blipFill>
-                    <a:blip r:embed="rId11"/>
-                    <a:stretch>
-                      <a:fillRect/>
-                    </a:stretch>
-                  </pic:blipFill>
-                  <pic:spPr>
-                    <a:xfrm>
-                      <a:off x="0" y="0"/>
-                      <a:ext cx="5612130" cy="3554095"/>
-                    </a:xfrm>
-                    <a:prstGeom prst="rect">
-                      <a:avLst/>
-                    </a:prstGeom>
-                  </pic:spPr>
-                </pic:pic>
-              </a:graphicData>
-            </a:graphic>
-          </wp:inline>
-        </w:drawing>
-      </w:r>
+      </w:pPr>
     </w:p>
     <w:p>
       <w:pPr>
@@ -1465,6 +1620,7 @@
           <w:szCs w:val="24"/>
         </w:rPr>
       </w:pPr>
+      <w:proofErr w:type="spellStart"/>
       <w:r>
         <w:rPr>
           <w:rFonts w:ascii="Arial" w:hAnsi="Arial" w:cs="Arial"/>
@@ -1474,84 +1630,6 @@
           <w:szCs w:val="24"/>
         </w:rPr>
         <w:lastRenderedPageBreak/>
-        <w:drawing>
-          <wp:inline distT="0" distB="0" distL="0" distR="0" wp14:anchorId="6A87701D" wp14:editId="677E946D">
-            <wp:extent cx="5612130" cy="3016885"/>
-            <wp:effectExtent l="0" t="0" r="7620" b="0"/>
-            <wp:docPr id="1776381968" name="Imagen 1"/>
-            <wp:cNvGraphicFramePr>
-              <a:graphicFrameLocks xmlns:a="http://schemas.openxmlformats.org/drawingml/2006/main" noChangeAspect="1"/>
-            </wp:cNvGraphicFramePr>
-            <a:graphic xmlns:a="http://schemas.openxmlformats.org/drawingml/2006/main">
-              <a:graphicData uri="http://schemas.openxmlformats.org/drawingml/2006/picture">
-                <pic:pic xmlns:pic="http://schemas.openxmlformats.org/drawingml/2006/picture">
-                  <pic:nvPicPr>
-                    <pic:cNvPr id="1776381968" name=""/>
-                    <pic:cNvPicPr/>
-                  </pic:nvPicPr>
-                  <pic:blipFill>
-                    <a:blip r:embed="rId12"/>
-                    <a:stretch>
-                      <a:fillRect/>
-                    </a:stretch>
-                  </pic:blipFill>
-                  <pic:spPr>
-                    <a:xfrm>
-                      <a:off x="0" y="0"/>
-                      <a:ext cx="5612130" cy="3016885"/>
-                    </a:xfrm>
-                    <a:prstGeom prst="rect">
-                      <a:avLst/>
-                    </a:prstGeom>
-                  </pic:spPr>
-                </pic:pic>
-              </a:graphicData>
-            </a:graphic>
-          </wp:inline>
-        </w:drawing>
-      </w:r>
-    </w:p>
-    <w:p>
-      <w:pPr>
-        <w:rPr>
-          <w:rFonts w:ascii="Arial" w:hAnsi="Arial" w:cs="Arial"/>
-          <w:b/>
-          <w:bCs/>
-          <w:sz w:val="24"/>
-          <w:szCs w:val="24"/>
-        </w:rPr>
-      </w:pPr>
-    </w:p>
-    <w:p>
-      <w:pPr>
-        <w:rPr>
-          <w:rFonts w:ascii="Arial" w:hAnsi="Arial" w:cs="Arial"/>
-          <w:b/>
-          <w:bCs/>
-          <w:sz w:val="24"/>
-          <w:szCs w:val="24"/>
-        </w:rPr>
-      </w:pPr>
-    </w:p>
-    <w:p>
-      <w:pPr>
-        <w:rPr>
-          <w:rFonts w:ascii="Arial" w:hAnsi="Arial" w:cs="Arial"/>
-          <w:b/>
-          <w:bCs/>
-          <w:sz w:val="24"/>
-          <w:szCs w:val="24"/>
-        </w:rPr>
-      </w:pPr>
-      <w:proofErr w:type="spellStart"/>
-      <w:r>
-        <w:rPr>
-          <w:rFonts w:ascii="Arial" w:hAnsi="Arial" w:cs="Arial"/>
-          <w:b/>
-          <w:bCs/>
-          <w:sz w:val="24"/>
-          <w:szCs w:val="24"/>
-        </w:rPr>
         <w:t>Pagina</w:t>
       </w:r>
       <w:proofErr w:type="spellEnd"/>
@@ -1574,7 +1652,7 @@
           <w:sz w:val="24"/>
           <w:szCs w:val="24"/>
         </w:rPr>
-        <w:t>FakeStoreAPI</w:t>
+        <w:t>Pokedex</w:t>
       </w:r>
       <w:proofErr w:type="spellEnd"/>
       <w:r>
@@ -1607,10 +1685,10 @@
           <w:szCs w:val="24"/>
         </w:rPr>
         <w:drawing>
-          <wp:inline distT="0" distB="0" distL="0" distR="0" wp14:anchorId="3B65622D" wp14:editId="78B53DE9">
-            <wp:extent cx="5562600" cy="3744905"/>
-            <wp:effectExtent l="0" t="0" r="0" b="8255"/>
-            <wp:docPr id="784565464" name="Imagen 1"/>
+          <wp:inline distT="0" distB="0" distL="0" distR="0" wp14:anchorId="62B29C1A" wp14:editId="7F14D306">
+            <wp:extent cx="5612130" cy="3272155"/>
+            <wp:effectExtent l="0" t="0" r="7620" b="4445"/>
+            <wp:docPr id="1145580015" name="Imagen 1"/>
             <wp:cNvGraphicFramePr>
               <a:graphicFrameLocks xmlns:a="http://schemas.openxmlformats.org/drawingml/2006/main" noChangeAspect="1"/>
             </wp:cNvGraphicFramePr>
@@ -1618,7 +1696,7 @@
               <a:graphicData uri="http://schemas.openxmlformats.org/drawingml/2006/picture">
                 <pic:pic xmlns:pic="http://schemas.openxmlformats.org/drawingml/2006/picture">
                   <pic:nvPicPr>
-                    <pic:cNvPr id="784565464" name=""/>
+                    <pic:cNvPr id="1145580015" name=""/>
                     <pic:cNvPicPr/>
                   </pic:nvPicPr>
                   <pic:blipFill>
@@ -1630,7 +1708,7 @@
                   <pic:spPr>
                     <a:xfrm>
                       <a:off x="0" y="0"/>
-                      <a:ext cx="5575053" cy="3753289"/>
+                      <a:ext cx="5612130" cy="3272155"/>
                     </a:xfrm>
                     <a:prstGeom prst="rect">
                       <a:avLst/>
@@ -1647,6 +1725,103 @@
       <w:pPr>
         <w:rPr>
           <w:rFonts w:ascii="Arial" w:hAnsi="Arial" w:cs="Arial"/>
+          <w:b/>
+          <w:bCs/>
+          <w:sz w:val="24"/>
+          <w:szCs w:val="24"/>
+        </w:rPr>
+      </w:pPr>
+    </w:p>
+    <w:p>
+      <w:pPr>
+        <w:rPr>
+          <w:rFonts w:ascii="Arial" w:hAnsi="Arial" w:cs="Arial"/>
+          <w:sz w:val="24"/>
+          <w:szCs w:val="24"/>
+        </w:rPr>
+      </w:pPr>
+      <w:r>
+        <w:rPr>
+          <w:rFonts w:ascii="Arial" w:hAnsi="Arial" w:cs="Arial"/>
+          <w:sz w:val="24"/>
+          <w:szCs w:val="24"/>
+        </w:rPr>
+        <w:drawing>
+          <wp:inline distT="0" distB="0" distL="0" distR="0" wp14:anchorId="04789464" wp14:editId="23610B70">
+            <wp:extent cx="5612130" cy="2919730"/>
+            <wp:effectExtent l="0" t="0" r="7620" b="0"/>
+            <wp:docPr id="1953486819" name="Imagen 1"/>
+            <wp:cNvGraphicFramePr>
+              <a:graphicFrameLocks xmlns:a="http://schemas.openxmlformats.org/drawingml/2006/main" noChangeAspect="1"/>
+            </wp:cNvGraphicFramePr>
+            <a:graphic xmlns:a="http://schemas.openxmlformats.org/drawingml/2006/main">
+              <a:graphicData uri="http://schemas.openxmlformats.org/drawingml/2006/picture">
+                <pic:pic xmlns:pic="http://schemas.openxmlformats.org/drawingml/2006/picture">
+                  <pic:nvPicPr>
+                    <pic:cNvPr id="1953486819" name=""/>
+                    <pic:cNvPicPr/>
+                  </pic:nvPicPr>
+                  <pic:blipFill>
+                    <a:blip r:embed="rId14"/>
+                    <a:stretch>
+                      <a:fillRect/>
+                    </a:stretch>
+                  </pic:blipFill>
+                  <pic:spPr>
+                    <a:xfrm>
+                      <a:off x="0" y="0"/>
+                      <a:ext cx="5612130" cy="2919730"/>
+                    </a:xfrm>
+                    <a:prstGeom prst="rect">
+                      <a:avLst/>
+                    </a:prstGeom>
+                  </pic:spPr>
+                </pic:pic>
+              </a:graphicData>
+            </a:graphic>
+          </wp:inline>
+        </w:drawing>
+      </w:r>
+    </w:p>
+    <w:p>
+      <w:pPr>
+        <w:rPr>
+          <w:rFonts w:ascii="Arial" w:hAnsi="Arial" w:cs="Arial"/>
+          <w:b/>
+          <w:bCs/>
+          <w:sz w:val="24"/>
+          <w:szCs w:val="24"/>
+        </w:rPr>
+      </w:pPr>
+    </w:p>
+    <w:p>
+      <w:pPr>
+        <w:rPr>
+          <w:rFonts w:ascii="Arial" w:hAnsi="Arial" w:cs="Arial"/>
+          <w:b/>
+          <w:bCs/>
+          <w:sz w:val="24"/>
+          <w:szCs w:val="24"/>
+        </w:rPr>
+      </w:pPr>
+    </w:p>
+    <w:p>
+      <w:pPr>
+        <w:rPr>
+          <w:rFonts w:ascii="Arial" w:hAnsi="Arial" w:cs="Arial"/>
+          <w:b/>
+          <w:bCs/>
+          <w:sz w:val="24"/>
+          <w:szCs w:val="24"/>
+        </w:rPr>
+      </w:pPr>
+    </w:p>
+    <w:p>
+      <w:pPr>
+        <w:rPr>
+          <w:rFonts w:ascii="Arial" w:hAnsi="Arial" w:cs="Arial"/>
+          <w:b/>
+          <w:bCs/>
           <w:sz w:val="24"/>
           <w:szCs w:val="24"/>
         </w:rPr>
@@ -1688,7 +1863,7 @@
           <w:sz w:val="24"/>
           <w:szCs w:val="24"/>
         </w:rPr>
-        <w:t xml:space="preserve">Trabajar en conjunto con el desarrollo web, consumiendo una API real, utilizando el Modelo de </w:t>
+        <w:t xml:space="preserve">Trabajar con </w:t>
       </w:r>
       <w:proofErr w:type="spellStart"/>
       <w:r>
@@ -1697,7 +1872,7 @@
           <w:sz w:val="24"/>
           <w:szCs w:val="24"/>
         </w:rPr>
-        <w:t>Fetch</w:t>
+        <w:t>fetch</w:t>
       </w:r>
       <w:proofErr w:type="spellEnd"/>
       <w:r>
@@ -1706,7 +1881,25 @@
           <w:sz w:val="24"/>
           <w:szCs w:val="24"/>
         </w:rPr>
-        <w:t xml:space="preserve"> de JavaScript es una experiencia que me ha enseñado mucho, he visto y comprendido cosas que antes no respectos a las </w:t>
+        <w:t xml:space="preserve"> y la </w:t>
+      </w:r>
+      <w:proofErr w:type="spellStart"/>
+      <w:r>
+        <w:rPr>
+          <w:rFonts w:ascii="Arial" w:hAnsi="Arial" w:cs="Arial"/>
+          <w:sz w:val="24"/>
+          <w:szCs w:val="24"/>
+        </w:rPr>
+        <w:t>PokéAPI</w:t>
+      </w:r>
+      <w:proofErr w:type="spellEnd"/>
+      <w:r>
+        <w:rPr>
+          <w:rFonts w:ascii="Arial" w:hAnsi="Arial" w:cs="Arial"/>
+          <w:sz w:val="24"/>
+          <w:szCs w:val="24"/>
+        </w:rPr>
+        <w:t xml:space="preserve"> ha sido una experiencia enriquecedora que me ha permitido comprender mejor cómo interactuar con </w:t>
       </w:r>
       <w:proofErr w:type="spellStart"/>
       <w:r>
@@ -1718,63 +1911,17 @@
         <w:t>APIs</w:t>
       </w:r>
       <w:proofErr w:type="spellEnd"/>
-    </w:p>
-    <w:p>
-      <w:pPr>
-        <w:rPr>
-          <w:rFonts w:ascii="Arial" w:hAnsi="Arial" w:cs="Arial"/>
-          <w:sz w:val="24"/>
-          <w:szCs w:val="24"/>
-        </w:rPr>
-      </w:pPr>
-    </w:p>
-    <w:p>
-      <w:pPr>
-        <w:rPr>
-          <w:rFonts w:ascii="Arial" w:hAnsi="Arial" w:cs="Arial"/>
-          <w:sz w:val="24"/>
-          <w:szCs w:val="24"/>
-        </w:rPr>
-      </w:pPr>
       <w:r>
         <w:rPr>
           <w:rFonts w:ascii="Arial" w:hAnsi="Arial" w:cs="Arial"/>
           <w:sz w:val="24"/>
           <w:szCs w:val="24"/>
         </w:rPr>
-        <w:t xml:space="preserve">Como enseñanza nos deja la manera práctica de utilizar </w:t>
-      </w:r>
-      <w:proofErr w:type="spellStart"/>
-      <w:r>
-        <w:rPr>
-          <w:rFonts w:ascii="Arial" w:hAnsi="Arial" w:cs="Arial"/>
-          <w:sz w:val="24"/>
-          <w:szCs w:val="24"/>
-        </w:rPr>
-        <w:t>Fetch</w:t>
-      </w:r>
-      <w:proofErr w:type="spellEnd"/>
-      <w:r>
-        <w:rPr>
-          <w:rFonts w:ascii="Arial" w:hAnsi="Arial" w:cs="Arial"/>
-          <w:sz w:val="24"/>
-          <w:szCs w:val="24"/>
-        </w:rPr>
-        <w:t>, el método GET para poder consumir un recurso e implementarlo en nuestra Página Web.</w:t>
+        <w:t xml:space="preserve"> en JavaScript. A través de este proyecto, aprendí a realizar solicitudes para obtener datos de Pokémon, lo que me permitió explorar cómo manejar respuestas JSON y presentar la información de manera dinámica en una interfaz web.</w:t>
       </w:r>
     </w:p>
-    <w:p>
-      <w:pPr>
-        <w:rPr>
-          <w:rFonts w:ascii="Arial" w:hAnsi="Arial" w:cs="Arial"/>
-          <w:sz w:val="24"/>
-          <w:szCs w:val="24"/>
-          <w:u w:val="single"/>
-        </w:rPr>
-      </w:pPr>
-    </w:p>
     <w:sectPr>
-      <w:footerReference w:type="default" r:id="rId14"/>
+      <w:footerReference w:type="default" r:id="rId15"/>
       <w:pgSz w:w="12240" w:h="15840"/>
       <w:pgMar w:top="1417" w:right="1701" w:bottom="1417" w:left="1701" w:header="708" w:footer="708" w:gutter="0"/>
       <w:cols w:space="708"/>

</xml_diff>